<commit_message>
Update curriculo jefferson oficial 2023.docx
</commit_message>
<xml_diff>
--- a/curriculo jefferson oficial 2023.docx
+++ b/curriculo jefferson oficial 2023.docx
@@ -470,167 +470,170 @@
         <w:t xml:space="preserve"> empresa de grande prestígio</w:t>
       </w:r>
       <w:r>
-        <w:t xml:space="preserve"> e crescer ;</w:t>
-      </w:r>
-    </w:p>
-    <w:p>
-      <w:pPr>
-        <w:pStyle w:val="Nomedaempresa"/>
-      </w:pPr>
-      <w:r>
-        <w:t>Trabalhar na área de formação (Eletrotécnica</w:t>
-      </w:r>
-      <w:r>
-        <w:t xml:space="preserve"> / Automação</w:t>
-      </w:r>
-      <w:r>
-        <w:t xml:space="preserve"> </w:t>
-      </w:r>
-      <w:r>
-        <w:t>/</w:t>
-      </w:r>
-      <w:r>
-        <w:t xml:space="preserve"> </w:t>
-      </w:r>
-      <w:r>
-        <w:t xml:space="preserve">Engenharia </w:t>
-      </w:r>
-      <w:r>
-        <w:t>elétrica</w:t>
-      </w:r>
-      <w:r>
-        <w:t xml:space="preserve"> </w:t>
-      </w:r>
-      <w:r>
-        <w:t>/</w:t>
-      </w:r>
-      <w:r>
-        <w:t xml:space="preserve"> </w:t>
-      </w:r>
-      <w:r>
-        <w:t>Mecatrônica</w:t>
-      </w:r>
-      <w:r>
-        <w:t xml:space="preserve"> / Programação</w:t>
-      </w:r>
-      <w:r>
-        <w:t xml:space="preserve"> </w:t>
-      </w:r>
-      <w:r>
-        <w:t>/ Gestão</w:t>
-      </w:r>
-      <w:r>
-        <w:t>)</w:t>
-      </w:r>
-      <w:r>
-        <w:t>;</w:t>
-      </w:r>
-    </w:p>
-    <w:p>
-      <w:pPr>
-        <w:pStyle w:val="Nomedaempresa"/>
-      </w:pPr>
-      <w:r>
-        <w:t>Contribuir para o meu crescimento e da empresa contratante</w:t>
-      </w:r>
-      <w:r>
-        <w:t>;</w:t>
-      </w:r>
-    </w:p>
-    <w:p>
-      <w:pPr>
-        <w:rPr>
-          <w:b w:val="0"/>
-          <w:sz w:val="22"/>
-          <w:szCs w:val="22"/>
-          <w:lang w:eastAsia="zh-CN"/>
-        </w:rPr>
-      </w:pPr>
-      <w:r>
-        <w:rPr>
-          <w:b w:val="0"/>
-          <w:sz w:val="22"/>
-          <w:szCs w:val="22"/>
-          <w:lang w:eastAsia="zh-CN"/>
-        </w:rPr>
-        <w:t>Adquirir e colocar em prática todos os meus conhecimentos</w:t>
-      </w:r>
-      <w:r>
-        <w:rPr>
-          <w:b w:val="0"/>
-          <w:sz w:val="22"/>
-          <w:szCs w:val="22"/>
-          <w:lang w:eastAsia="zh-CN"/>
-        </w:rPr>
-        <w:t xml:space="preserve"> e Atitudes</w:t>
-      </w:r>
-      <w:r>
-        <w:rPr>
-          <w:b w:val="0"/>
-          <w:sz w:val="22"/>
-          <w:szCs w:val="22"/>
-          <w:lang w:eastAsia="zh-CN"/>
-        </w:rPr>
-        <w:t>;</w:t>
-      </w:r>
-    </w:p>
-    <w:p>
-      <w:pPr>
-        <w:rPr>
-          <w:b w:val="0"/>
-          <w:sz w:val="22"/>
-          <w:szCs w:val="22"/>
-          <w:lang w:eastAsia="zh-CN"/>
-        </w:rPr>
-      </w:pPr>
-      <w:r>
-        <w:rPr>
-          <w:b w:val="0"/>
-          <w:sz w:val="22"/>
-          <w:szCs w:val="22"/>
-          <w:lang w:eastAsia="zh-CN"/>
-        </w:rPr>
-        <w:t>Ser professor e instrutor;</w:t>
-      </w:r>
-    </w:p>
-    <w:p>
-      <w:pPr>
-        <w:pStyle w:val="Nomedaempresa"/>
-      </w:pPr>
-      <w:r>
-        <w:t>Apoio Técnico</w:t>
-      </w:r>
-      <w:r>
-        <w:t xml:space="preserve"> </w:t>
-      </w:r>
-      <w:r>
-        <w:t>/ automação</w:t>
-      </w:r>
-      <w:r>
-        <w:t xml:space="preserve"> / programação</w:t>
-      </w:r>
-      <w:r>
-        <w:t xml:space="preserve"> / Elétrica</w:t>
-      </w:r>
-      <w:r>
-        <w:t>;</w:t>
-      </w:r>
-    </w:p>
-    <w:p>
-      <w:pPr>
-        <w:pStyle w:val="Nomedaempresa"/>
-      </w:pPr>
-      <w:r>
-        <w:t>Ser feliz</w:t>
-      </w:r>
-      <w:r>
-        <w:t xml:space="preserve"> </w:t>
-      </w:r>
-      <w:r>
-        <w:t xml:space="preserve">no que faz </w:t>
+        <w:t xml:space="preserve"> e </w:t>
       </w:r>
       <w:bookmarkStart w:id="0" w:name="_GoBack"/>
       <w:bookmarkEnd w:id="0"/>
+      <w:r>
+        <w:t>crescer;</w:t>
+      </w:r>
+    </w:p>
+    <w:p>
+      <w:pPr>
+        <w:pStyle w:val="Nomedaempresa"/>
+      </w:pPr>
+      <w:r>
+        <w:t>Trabalhar na área de formação (Eletrotécnica</w:t>
+      </w:r>
+      <w:r>
+        <w:t xml:space="preserve"> / Automação</w:t>
+      </w:r>
+      <w:r>
+        <w:t xml:space="preserve"> </w:t>
+      </w:r>
+      <w:r>
+        <w:t>/</w:t>
+      </w:r>
+      <w:r>
+        <w:t xml:space="preserve"> </w:t>
+      </w:r>
+      <w:r>
+        <w:t xml:space="preserve">Engenharia </w:t>
+      </w:r>
+      <w:r>
+        <w:t>elétrica</w:t>
+      </w:r>
+      <w:r>
+        <w:t xml:space="preserve"> </w:t>
+      </w:r>
+      <w:r>
+        <w:t>/</w:t>
+      </w:r>
+      <w:r>
+        <w:t xml:space="preserve"> </w:t>
+      </w:r>
+      <w:r>
+        <w:t>Mecatrônica</w:t>
+      </w:r>
+      <w:r>
+        <w:t xml:space="preserve"> / Programação</w:t>
+      </w:r>
+      <w:r>
+        <w:t xml:space="preserve"> </w:t>
+      </w:r>
+      <w:r>
+        <w:t>/ Gestão</w:t>
+      </w:r>
+      <w:r>
+        <w:t>)</w:t>
+      </w:r>
+      <w:r>
+        <w:t>;</w:t>
+      </w:r>
+    </w:p>
+    <w:p>
+      <w:pPr>
+        <w:pStyle w:val="Nomedaempresa"/>
+      </w:pPr>
+      <w:r>
+        <w:t>Contribuir para o meu crescimento e da empresa contratante</w:t>
+      </w:r>
+      <w:r>
+        <w:t>;</w:t>
+      </w:r>
+    </w:p>
+    <w:p>
+      <w:pPr>
+        <w:rPr>
+          <w:b w:val="0"/>
+          <w:sz w:val="22"/>
+          <w:szCs w:val="22"/>
+          <w:lang w:eastAsia="zh-CN"/>
+        </w:rPr>
+      </w:pPr>
+      <w:r>
+        <w:rPr>
+          <w:b w:val="0"/>
+          <w:sz w:val="22"/>
+          <w:szCs w:val="22"/>
+          <w:lang w:eastAsia="zh-CN"/>
+        </w:rPr>
+        <w:t>Adquirir e colocar em prática todos os meus conhecimentos</w:t>
+      </w:r>
+      <w:r>
+        <w:rPr>
+          <w:b w:val="0"/>
+          <w:sz w:val="22"/>
+          <w:szCs w:val="22"/>
+          <w:lang w:eastAsia="zh-CN"/>
+        </w:rPr>
+        <w:t xml:space="preserve"> e Atitudes</w:t>
+      </w:r>
+      <w:r>
+        <w:rPr>
+          <w:b w:val="0"/>
+          <w:sz w:val="22"/>
+          <w:szCs w:val="22"/>
+          <w:lang w:eastAsia="zh-CN"/>
+        </w:rPr>
+        <w:t>;</w:t>
+      </w:r>
+    </w:p>
+    <w:p>
+      <w:pPr>
+        <w:rPr>
+          <w:b w:val="0"/>
+          <w:sz w:val="22"/>
+          <w:szCs w:val="22"/>
+          <w:lang w:eastAsia="zh-CN"/>
+        </w:rPr>
+      </w:pPr>
+      <w:r>
+        <w:rPr>
+          <w:b w:val="0"/>
+          <w:sz w:val="22"/>
+          <w:szCs w:val="22"/>
+          <w:lang w:eastAsia="zh-CN"/>
+        </w:rPr>
+        <w:t>Ser professor e instrutor;</w:t>
+      </w:r>
+    </w:p>
+    <w:p>
+      <w:pPr>
+        <w:pStyle w:val="Nomedaempresa"/>
+      </w:pPr>
+      <w:r>
+        <w:t>Apoio Técnico</w:t>
+      </w:r>
+      <w:r>
+        <w:t xml:space="preserve"> </w:t>
+      </w:r>
+      <w:r>
+        <w:t>/ automação</w:t>
+      </w:r>
+      <w:r>
+        <w:t xml:space="preserve"> / programação</w:t>
+      </w:r>
+      <w:r>
+        <w:t xml:space="preserve"> / Elétrica</w:t>
+      </w:r>
+      <w:r>
+        <w:t>;</w:t>
+      </w:r>
+    </w:p>
+    <w:p>
+      <w:pPr>
+        <w:pStyle w:val="Nomedaempresa"/>
+      </w:pPr>
+      <w:r>
+        <w:t>Ser feliz</w:t>
+      </w:r>
+      <w:r>
+        <w:t xml:space="preserve"> </w:t>
+      </w:r>
+      <w:r>
+        <w:t xml:space="preserve">no que faz </w:t>
+      </w:r>
       <w:r>
         <w:t>e sempre aprender</w:t>
       </w:r>

</xml_diff>